<commit_message>
copiado el texto anterior a las plantillas oficiales de los capitulos 3 y 4
</commit_message>
<xml_diff>
--- a/documentos/capitulos/capituloIII.docx
+++ b/documentos/capitulos/capituloIII.docx
@@ -5,34 +5,21 @@
     <w:p>
       <w:pPr>
         <w:pStyle w:val="Ttulo1"/>
-        <w:rPr>
-          <w:lang w:val="es-ES"/>
-        </w:rPr>
       </w:pPr>
       <w:bookmarkStart w:id="0" w:name="_Toc431546804"/>
-      <w:r>
-        <w:rPr>
-          <w:lang w:val="es-ES"/>
-        </w:rPr>
+      <w:bookmarkStart w:id="1" w:name="_GoBack"/>
+      <w:bookmarkEnd w:id="1"/>
+      <w:r>
         <w:t>CAPITULO II</w:t>
       </w:r>
       <w:r>
-        <w:rPr>
-          <w:lang w:val="es-ES"/>
-        </w:rPr>
         <w:t>I</w:t>
       </w:r>
       <w:r>
-        <w:rPr>
-          <w:lang w:val="es-ES"/>
-        </w:rPr>
         <w:t xml:space="preserve"> - </w:t>
       </w:r>
       <w:bookmarkEnd w:id="0"/>
       <w:r>
-        <w:rPr>
-          <w:lang w:val="es-ES"/>
-        </w:rPr>
         <w:t>TECNOLOGIAS</w:t>
       </w:r>
     </w:p>
@@ -43,15 +30,13 @@
           <w:rFonts w:ascii="Arial" w:hAnsi="Arial" w:cs="Arial"/>
           <w:sz w:val="20"/>
           <w:szCs w:val="20"/>
-          <w:lang w:val="es-ES"/>
-        </w:rPr>
-      </w:pPr>
-      <w:r>
-        <w:rPr>
-          <w:rFonts w:ascii="Arial" w:hAnsi="Arial" w:cs="Arial"/>
-          <w:sz w:val="20"/>
-          <w:szCs w:val="20"/>
-          <w:lang w:val="es-ES"/>
+        </w:rPr>
+      </w:pPr>
+      <w:r>
+        <w:rPr>
+          <w:rFonts w:ascii="Arial" w:hAnsi="Arial" w:cs="Arial"/>
+          <w:sz w:val="20"/>
+          <w:szCs w:val="20"/>
         </w:rPr>
         <w:t>Este capítulo</w:t>
       </w:r>
@@ -60,7 +45,6 @@
           <w:rFonts w:ascii="Arial" w:hAnsi="Arial" w:cs="Arial"/>
           <w:sz w:val="20"/>
           <w:szCs w:val="20"/>
-          <w:lang w:val="es-ES"/>
         </w:rPr>
         <w:t xml:space="preserve"> está dedicado a realizar </w:t>
       </w:r>
@@ -69,7 +53,6 @@
           <w:rFonts w:ascii="Arial" w:hAnsi="Arial" w:cs="Arial"/>
           <w:sz w:val="20"/>
           <w:szCs w:val="20"/>
-          <w:lang w:val="es-ES"/>
         </w:rPr>
         <w:t xml:space="preserve">una descripción </w:t>
       </w:r>
@@ -78,7 +61,6 @@
           <w:rFonts w:ascii="Arial" w:hAnsi="Arial" w:cs="Arial"/>
           <w:sz w:val="20"/>
           <w:szCs w:val="20"/>
-          <w:lang w:val="es-ES"/>
         </w:rPr>
         <w:t xml:space="preserve">completa </w:t>
       </w:r>
@@ -87,143 +69,622 @@
           <w:rFonts w:ascii="Arial" w:hAnsi="Arial" w:cs="Arial"/>
           <w:sz w:val="20"/>
           <w:szCs w:val="20"/>
-          <w:lang w:val="es-ES"/>
-        </w:rPr>
-        <w:t>de los elementos conceptuales que se usan en el proyecto</w:t>
-      </w:r>
-      <w:r>
-        <w:rPr>
-          <w:rFonts w:ascii="Arial" w:hAnsi="Arial" w:cs="Arial"/>
-          <w:sz w:val="20"/>
-          <w:szCs w:val="20"/>
-          <w:lang w:val="es-ES"/>
-        </w:rPr>
-        <w:t>.</w:t>
-      </w:r>
-      <w:r>
-        <w:rPr>
-          <w:rFonts w:ascii="Arial" w:hAnsi="Arial" w:cs="Arial"/>
-          <w:sz w:val="20"/>
-          <w:szCs w:val="20"/>
-          <w:lang w:val="es-ES"/>
-        </w:rPr>
-        <w:t xml:space="preserve"> Define las </w:t>
-      </w:r>
-      <w:r>
-        <w:rPr>
-          <w:rFonts w:ascii="Arial" w:hAnsi="Arial" w:cs="Arial"/>
-          <w:sz w:val="20"/>
-          <w:szCs w:val="20"/>
-          <w:lang w:val="es-ES"/>
-        </w:rPr>
-        <w:t>características</w:t>
-      </w:r>
-      <w:r>
-        <w:rPr>
-          <w:rFonts w:ascii="Arial" w:hAnsi="Arial" w:cs="Arial"/>
-          <w:sz w:val="20"/>
-          <w:szCs w:val="20"/>
-          <w:lang w:val="es-ES"/>
-        </w:rPr>
-        <w:t xml:space="preserve"> principales y justificación de cada elemento.</w:t>
+        </w:rPr>
+        <w:t>de las herramientas tecnológicas, que se han de utilizar para el desarrollo de un sistema web, con características de una aplicación de una sola página (SPA) como se había descrito en el capítulo II.</w:t>
       </w:r>
     </w:p>
     <w:p>
       <w:pPr>
         <w:pStyle w:val="Ttulo2"/>
         <w:spacing w:before="60" w:after="60"/>
-        <w:rPr>
-          <w:lang w:val="es-419"/>
-        </w:rPr>
-      </w:pPr>
-      <w:bookmarkStart w:id="1" w:name="_Toc431546814"/>
-      <w:r>
-        <w:rPr>
-          <w:lang w:val="es-419"/>
-        </w:rPr>
-        <w:t>2.3 Plataforma de desarrollo</w:t>
-      </w:r>
-      <w:bookmarkEnd w:id="1"/>
+      </w:pPr>
+      <w:bookmarkStart w:id="2" w:name="_Toc431546814"/>
+      <w:r>
+        <w:t>3.1</w:t>
+      </w:r>
+      <w:r>
+        <w:t xml:space="preserve"> Plataforma de desarrollo</w:t>
+      </w:r>
+      <w:bookmarkEnd w:id="2"/>
+    </w:p>
+    <w:p>
+      <w:pPr>
+        <w:rPr>
+          <w:rFonts w:ascii="Arial" w:hAnsi="Arial" w:cs="Arial"/>
+        </w:rPr>
+      </w:pPr>
+      <w:r>
+        <w:rPr>
+          <w:rFonts w:ascii="Arial" w:hAnsi="Arial" w:cs="Arial"/>
+        </w:rPr>
+        <w:t xml:space="preserve">La siguiente plataforma de desarrollo, ha sido elegida tomando en cuenta las características de un servicio </w:t>
+      </w:r>
+      <w:proofErr w:type="spellStart"/>
+      <w:r>
+        <w:rPr>
+          <w:rFonts w:ascii="Arial" w:hAnsi="Arial" w:cs="Arial"/>
+        </w:rPr>
+        <w:t>SaaS</w:t>
+      </w:r>
+      <w:proofErr w:type="spellEnd"/>
+      <w:r>
+        <w:rPr>
+          <w:rFonts w:ascii="Arial" w:hAnsi="Arial" w:cs="Arial"/>
+        </w:rPr>
+        <w:t xml:space="preserve"> (Software como Servicio) y una aplicación de una sola página (SPA).</w:t>
+      </w:r>
     </w:p>
     <w:p>
       <w:pPr>
         <w:pStyle w:val="Ttulo3"/>
-        <w:rPr>
-          <w:lang w:val="es-419"/>
-        </w:rPr>
-      </w:pPr>
-      <w:bookmarkStart w:id="2" w:name="_Toc431546815"/>
-      <w:r>
-        <w:rPr>
-          <w:lang w:val="es-419"/>
-        </w:rPr>
-        <w:t>2.3.</w:t>
-      </w:r>
-      <w:r>
-        <w:rPr>
-          <w:lang w:val="es-ES"/>
-        </w:rPr>
-        <w:t xml:space="preserve">1 </w:t>
-      </w:r>
-      <w:r>
-        <w:rPr>
-          <w:lang w:val="es-ES"/>
-        </w:rPr>
-        <w:t>Lenguaje de Programación</w:t>
-      </w:r>
-      <w:r>
-        <w:rPr>
-          <w:lang w:val="es-419"/>
+      </w:pPr>
+      <w:r>
+        <w:t xml:space="preserve">3.1.1 </w:t>
+      </w:r>
+      <w:proofErr w:type="spellStart"/>
+      <w:r>
+        <w:t>Frameworks</w:t>
+      </w:r>
+      <w:proofErr w:type="spellEnd"/>
+    </w:p>
+    <w:p>
+      <w:pPr>
+        <w:rPr>
+          <w:rFonts w:ascii="Arial" w:hAnsi="Arial" w:cs="Arial"/>
+        </w:rPr>
+      </w:pPr>
+      <w:r>
+        <w:rPr>
+          <w:rFonts w:ascii="Arial" w:hAnsi="Arial" w:cs="Arial"/>
+        </w:rPr>
+        <w:t xml:space="preserve">El uso de un </w:t>
+      </w:r>
+      <w:proofErr w:type="spellStart"/>
+      <w:r>
+        <w:rPr>
+          <w:rFonts w:ascii="Arial" w:hAnsi="Arial" w:cs="Arial"/>
+        </w:rPr>
+        <w:t>framework</w:t>
+      </w:r>
+      <w:proofErr w:type="spellEnd"/>
+      <w:r>
+        <w:rPr>
+          <w:rFonts w:ascii="Arial" w:hAnsi="Arial" w:cs="Arial"/>
+        </w:rPr>
+        <w:t xml:space="preserve"> ayuda con la seguridad, reducción de tiempo</w:t>
+      </w:r>
+      <w:r>
+        <w:rPr>
+          <w:rFonts w:ascii="Arial" w:hAnsi="Arial" w:cs="Arial"/>
+        </w:rPr>
+        <w:t xml:space="preserve"> de desarrollo de una aplicación. Además nos permite tener</w:t>
+      </w:r>
+      <w:r>
+        <w:rPr>
+          <w:rFonts w:ascii="Arial" w:hAnsi="Arial" w:cs="Arial"/>
         </w:rPr>
         <w:t xml:space="preserve"> </w:t>
       </w:r>
       <w:r>
         <w:rPr>
-          <w:lang w:val="es-419"/>
+          <w:rFonts w:ascii="Arial" w:hAnsi="Arial" w:cs="Arial"/>
+        </w:rPr>
+        <w:t>código optimizado, ordenado y entendible.</w:t>
+      </w:r>
+      <w:r>
+        <w:rPr>
+          <w:rFonts w:ascii="Arial" w:hAnsi="Arial" w:cs="Arial"/>
+        </w:rPr>
+        <w:t xml:space="preserve"> Por tanto se ha hecho la elección de los siguientes </w:t>
+      </w:r>
+      <w:proofErr w:type="spellStart"/>
+      <w:r>
+        <w:rPr>
+          <w:rFonts w:ascii="Arial" w:hAnsi="Arial" w:cs="Arial"/>
+        </w:rPr>
+        <w:t>frameworks</w:t>
+      </w:r>
+      <w:proofErr w:type="spellEnd"/>
+      <w:r>
+        <w:rPr>
+          <w:rFonts w:ascii="Arial" w:hAnsi="Arial" w:cs="Arial"/>
+        </w:rPr>
+        <w:t xml:space="preserve">: Angular </w:t>
+      </w:r>
+      <w:proofErr w:type="spellStart"/>
+      <w:r>
+        <w:rPr>
+          <w:rFonts w:ascii="Arial" w:hAnsi="Arial" w:cs="Arial"/>
+        </w:rPr>
+        <w:t>Js</w:t>
+      </w:r>
+      <w:proofErr w:type="spellEnd"/>
+      <w:r>
+        <w:rPr>
+          <w:rFonts w:ascii="Arial" w:hAnsi="Arial" w:cs="Arial"/>
+        </w:rPr>
+        <w:t xml:space="preserve">, </w:t>
+      </w:r>
+      <w:proofErr w:type="spellStart"/>
+      <w:r>
+        <w:rPr>
+          <w:rFonts w:ascii="Arial" w:hAnsi="Arial" w:cs="Arial"/>
+        </w:rPr>
+        <w:t>framework</w:t>
+      </w:r>
+      <w:proofErr w:type="spellEnd"/>
+      <w:r>
+        <w:rPr>
+          <w:rFonts w:ascii="Arial" w:hAnsi="Arial" w:cs="Arial"/>
+        </w:rPr>
+        <w:t xml:space="preserve"> para JavaScript y </w:t>
+      </w:r>
+      <w:proofErr w:type="spellStart"/>
+      <w:r>
+        <w:rPr>
+          <w:rFonts w:ascii="Arial" w:hAnsi="Arial" w:cs="Arial"/>
+        </w:rPr>
+        <w:t>CodeIgniter</w:t>
+      </w:r>
+      <w:proofErr w:type="spellEnd"/>
+      <w:r>
+        <w:rPr>
+          <w:rFonts w:ascii="Arial" w:hAnsi="Arial" w:cs="Arial"/>
+        </w:rPr>
+        <w:t xml:space="preserve"> REST-Server, </w:t>
+      </w:r>
+      <w:proofErr w:type="spellStart"/>
+      <w:r>
+        <w:rPr>
+          <w:rFonts w:ascii="Arial" w:hAnsi="Arial" w:cs="Arial"/>
+        </w:rPr>
+        <w:t>framework</w:t>
+      </w:r>
+      <w:proofErr w:type="spellEnd"/>
+      <w:r>
+        <w:rPr>
+          <w:rFonts w:ascii="Arial" w:hAnsi="Arial" w:cs="Arial"/>
+        </w:rPr>
+        <w:t xml:space="preserve"> para PHP.</w:t>
+      </w:r>
+    </w:p>
+    <w:p>
+      <w:pPr>
+        <w:pStyle w:val="Ttulo4"/>
+      </w:pPr>
+      <w:r>
+        <w:t>3.1.1.1 Angular JS</w:t>
+      </w:r>
+    </w:p>
+    <w:p>
+      <w:pPr>
+        <w:rPr>
+          <w:rFonts w:ascii="Arial" w:hAnsi="Arial" w:cs="Arial"/>
+        </w:rPr>
+      </w:pPr>
+      <w:r>
+        <w:rPr>
+          <w:rFonts w:ascii="Arial" w:hAnsi="Arial" w:cs="Arial"/>
+        </w:rPr>
+        <w:t xml:space="preserve">La razón principal por la que se ha elegido a Angular </w:t>
+      </w:r>
+      <w:proofErr w:type="spellStart"/>
+      <w:r>
+        <w:rPr>
+          <w:rFonts w:ascii="Arial" w:hAnsi="Arial" w:cs="Arial"/>
+        </w:rPr>
+        <w:t>Js</w:t>
+      </w:r>
+      <w:proofErr w:type="spellEnd"/>
+      <w:r>
+        <w:rPr>
+          <w:rFonts w:ascii="Arial" w:hAnsi="Arial" w:cs="Arial"/>
+        </w:rPr>
+        <w:t xml:space="preserve"> como </w:t>
+      </w:r>
+      <w:proofErr w:type="spellStart"/>
+      <w:r>
+        <w:rPr>
+          <w:rFonts w:ascii="Arial" w:hAnsi="Arial" w:cs="Arial"/>
+        </w:rPr>
+        <w:t>framework</w:t>
+      </w:r>
+      <w:proofErr w:type="spellEnd"/>
+      <w:r>
+        <w:rPr>
+          <w:rFonts w:ascii="Arial" w:hAnsi="Arial" w:cs="Arial"/>
+        </w:rPr>
+        <w:t xml:space="preserve"> de </w:t>
+      </w:r>
+      <w:proofErr w:type="spellStart"/>
+      <w:r>
+        <w:rPr>
+          <w:rFonts w:ascii="Arial" w:hAnsi="Arial" w:cs="Arial"/>
         </w:rPr>
         <w:t>Javascript</w:t>
       </w:r>
-      <w:bookmarkEnd w:id="2"/>
+      <w:proofErr w:type="spellEnd"/>
+      <w:r>
+        <w:rPr>
+          <w:rFonts w:ascii="Arial" w:hAnsi="Arial" w:cs="Arial"/>
+        </w:rPr>
+        <w:t>, es que ha sido desarrollado específicamente para aplicaciones web de una sola página (SPA).</w:t>
+      </w:r>
+    </w:p>
+    <w:p>
+      <w:pPr>
+        <w:rPr>
+          <w:rFonts w:ascii="Arial" w:hAnsi="Arial" w:cs="Arial"/>
+        </w:rPr>
+      </w:pPr>
+      <w:r>
+        <w:rPr>
+          <w:rFonts w:ascii="Arial" w:hAnsi="Arial" w:cs="Arial"/>
+        </w:rPr>
+        <w:t>Según la página oficial, Angular se define de la siguiente manera: “</w:t>
+      </w:r>
+      <w:proofErr w:type="spellStart"/>
+      <w:r>
+        <w:rPr>
+          <w:rFonts w:ascii="Arial" w:hAnsi="Arial" w:cs="Arial"/>
+        </w:rPr>
+        <w:t>AngularJS</w:t>
+      </w:r>
+      <w:proofErr w:type="spellEnd"/>
+      <w:r>
+        <w:rPr>
+          <w:rFonts w:ascii="Arial" w:hAnsi="Arial" w:cs="Arial"/>
+        </w:rPr>
+        <w:t xml:space="preserve"> es un marco estructural para aplicaciones web dinámicas. </w:t>
+      </w:r>
+      <w:r>
+        <w:rPr>
+          <w:rFonts w:ascii="Arial" w:hAnsi="Arial" w:cs="Arial"/>
+        </w:rPr>
+        <w:t>P</w:t>
+      </w:r>
+      <w:r>
+        <w:rPr>
+          <w:rFonts w:ascii="Arial" w:hAnsi="Arial" w:cs="Arial"/>
+        </w:rPr>
+        <w:t xml:space="preserve">ermite utilizar HTML </w:t>
+      </w:r>
+      <w:r>
+        <w:rPr>
+          <w:rFonts w:ascii="Arial" w:hAnsi="Arial" w:cs="Arial"/>
+        </w:rPr>
+        <w:t>como lenguaje de plantillas y</w:t>
+      </w:r>
+      <w:r>
+        <w:rPr>
+          <w:rFonts w:ascii="Arial" w:hAnsi="Arial" w:cs="Arial"/>
+        </w:rPr>
+        <w:t xml:space="preserve"> permite extender la sintaxis HTML par</w:t>
+      </w:r>
+      <w:r>
+        <w:rPr>
+          <w:rFonts w:ascii="Arial" w:hAnsi="Arial" w:cs="Arial"/>
+        </w:rPr>
+        <w:t>a expresar los componentes de una</w:t>
+      </w:r>
+      <w:r>
+        <w:rPr>
+          <w:rFonts w:ascii="Arial" w:hAnsi="Arial" w:cs="Arial"/>
+        </w:rPr>
+        <w:t xml:space="preserve"> aplicación clara y </w:t>
+      </w:r>
+      <w:r>
+        <w:rPr>
+          <w:rFonts w:ascii="Arial" w:hAnsi="Arial" w:cs="Arial"/>
+        </w:rPr>
+        <w:t>concisa</w:t>
+      </w:r>
+      <w:r>
+        <w:rPr>
+          <w:rFonts w:ascii="Arial" w:hAnsi="Arial" w:cs="Arial"/>
+        </w:rPr>
+        <w:t xml:space="preserve">. </w:t>
+      </w:r>
+      <w:r>
+        <w:rPr>
+          <w:rFonts w:ascii="Arial" w:hAnsi="Arial" w:cs="Arial"/>
+        </w:rPr>
+        <w:t xml:space="preserve">El enlace de datos de </w:t>
+      </w:r>
+      <w:proofErr w:type="spellStart"/>
+      <w:r>
+        <w:rPr>
+          <w:rFonts w:ascii="Arial" w:hAnsi="Arial" w:cs="Arial"/>
+        </w:rPr>
+        <w:t>AngularJS</w:t>
+      </w:r>
+      <w:proofErr w:type="spellEnd"/>
+      <w:r>
+        <w:rPr>
+          <w:rFonts w:ascii="Arial" w:hAnsi="Arial" w:cs="Arial"/>
+        </w:rPr>
+        <w:t xml:space="preserve"> y la i</w:t>
+      </w:r>
+      <w:r>
+        <w:rPr>
+          <w:rFonts w:ascii="Arial" w:hAnsi="Arial" w:cs="Arial"/>
+        </w:rPr>
+        <w:t>nyección de dependencia elimina</w:t>
+      </w:r>
+      <w:r>
+        <w:rPr>
+          <w:rFonts w:ascii="Arial" w:hAnsi="Arial" w:cs="Arial"/>
+        </w:rPr>
+        <w:t xml:space="preserve"> gran parte del código que de otro modo tendría que escribir. Y todo sucede dentro del navegador, lo que lo convierte en un socio ideal con cualquier tecnología de servidor.”</w:t>
+      </w:r>
+    </w:p>
+    <w:p>
+      <w:pPr>
+        <w:rPr>
+          <w:rFonts w:ascii="Arial" w:hAnsi="Arial" w:cs="Arial"/>
+        </w:rPr>
+      </w:pPr>
+      <w:r>
+        <w:rPr>
+          <w:rFonts w:ascii="Arial" w:hAnsi="Arial" w:cs="Arial"/>
+        </w:rPr>
+        <w:t xml:space="preserve">Angular </w:t>
+      </w:r>
+      <w:proofErr w:type="spellStart"/>
+      <w:r>
+        <w:rPr>
+          <w:rFonts w:ascii="Arial" w:hAnsi="Arial" w:cs="Arial"/>
+        </w:rPr>
+        <w:t>js</w:t>
+      </w:r>
+      <w:proofErr w:type="spellEnd"/>
+      <w:r>
+        <w:rPr>
+          <w:rFonts w:ascii="Arial" w:hAnsi="Arial" w:cs="Arial"/>
+        </w:rPr>
+        <w:t xml:space="preserve"> es un </w:t>
+      </w:r>
+      <w:proofErr w:type="spellStart"/>
+      <w:r>
+        <w:rPr>
+          <w:rFonts w:ascii="Arial" w:hAnsi="Arial" w:cs="Arial"/>
+        </w:rPr>
+        <w:t>framework</w:t>
+      </w:r>
+      <w:proofErr w:type="spellEnd"/>
+      <w:r>
+        <w:rPr>
+          <w:rFonts w:ascii="Arial" w:hAnsi="Arial" w:cs="Arial"/>
+        </w:rPr>
+        <w:t xml:space="preserve"> </w:t>
+      </w:r>
+      <w:proofErr w:type="spellStart"/>
+      <w:r>
+        <w:rPr>
+          <w:rFonts w:ascii="Arial" w:hAnsi="Arial" w:cs="Arial"/>
+        </w:rPr>
+        <w:t>javascript</w:t>
+      </w:r>
+      <w:proofErr w:type="spellEnd"/>
+      <w:r>
+        <w:rPr>
+          <w:rFonts w:ascii="Arial" w:hAnsi="Arial" w:cs="Arial"/>
+        </w:rPr>
+        <w:t xml:space="preserve"> de </w:t>
+      </w:r>
+      <w:proofErr w:type="spellStart"/>
+      <w:r>
+        <w:rPr>
+          <w:rFonts w:ascii="Arial" w:hAnsi="Arial" w:cs="Arial"/>
+        </w:rPr>
+        <w:t>codigo</w:t>
+      </w:r>
+      <w:proofErr w:type="spellEnd"/>
+      <w:r>
+        <w:rPr>
+          <w:rFonts w:ascii="Arial" w:hAnsi="Arial" w:cs="Arial"/>
+        </w:rPr>
+        <w:t xml:space="preserve"> abierto, que implementa el patrón MVC (</w:t>
+      </w:r>
+      <w:proofErr w:type="spellStart"/>
+      <w:r>
+        <w:rPr>
+          <w:rFonts w:ascii="Arial" w:hAnsi="Arial" w:cs="Arial"/>
+        </w:rPr>
+        <w:t>Model</w:t>
+      </w:r>
+      <w:proofErr w:type="spellEnd"/>
+      <w:r>
+        <w:rPr>
+          <w:rFonts w:ascii="Arial" w:hAnsi="Arial" w:cs="Arial"/>
+        </w:rPr>
+        <w:t>-View-</w:t>
+      </w:r>
+      <w:proofErr w:type="spellStart"/>
+      <w:r>
+        <w:rPr>
+          <w:rFonts w:ascii="Arial" w:hAnsi="Arial" w:cs="Arial"/>
+        </w:rPr>
+        <w:t>Controller</w:t>
+      </w:r>
+      <w:proofErr w:type="spellEnd"/>
+      <w:r>
+        <w:rPr>
+          <w:rFonts w:ascii="Arial" w:hAnsi="Arial" w:cs="Arial"/>
+        </w:rPr>
+        <w:t xml:space="preserve"> o </w:t>
+      </w:r>
+      <w:proofErr w:type="spellStart"/>
+      <w:r>
+        <w:rPr>
+          <w:rFonts w:ascii="Arial" w:hAnsi="Arial" w:cs="Arial"/>
+        </w:rPr>
+        <w:t>Model</w:t>
+      </w:r>
+      <w:proofErr w:type="spellEnd"/>
+      <w:r>
+        <w:rPr>
+          <w:rFonts w:ascii="Arial" w:hAnsi="Arial" w:cs="Arial"/>
+        </w:rPr>
+        <w:t>-View-</w:t>
+      </w:r>
+      <w:proofErr w:type="spellStart"/>
+      <w:r>
+        <w:rPr>
+          <w:rFonts w:ascii="Arial" w:hAnsi="Arial" w:cs="Arial"/>
+        </w:rPr>
+        <w:t>ViewModel</w:t>
+      </w:r>
+      <w:proofErr w:type="spellEnd"/>
+      <w:r>
+        <w:rPr>
+          <w:rFonts w:ascii="Arial" w:hAnsi="Arial" w:cs="Arial"/>
+        </w:rPr>
+        <w:t>). Ha sido desarrollado por Google.</w:t>
+      </w:r>
+    </w:p>
+    <w:p>
+      <w:pPr>
+        <w:rPr>
+          <w:rFonts w:ascii="Arial" w:hAnsi="Arial" w:cs="Arial"/>
+        </w:rPr>
+      </w:pPr>
     </w:p>
     <w:p>
       <w:pPr>
         <w:pStyle w:val="Ttulo4"/>
-        <w:rPr>
-          <w:lang w:val="es-419"/>
-        </w:rPr>
-      </w:pPr>
-      <w:bookmarkStart w:id="3" w:name="_Toc431546816"/>
-      <w:r>
-        <w:rPr>
-          <w:lang w:val="es-419"/>
-        </w:rPr>
-        <w:t xml:space="preserve">2.3.1.1 </w:t>
-      </w:r>
-      <w:r>
-        <w:t>Definición</w:t>
-      </w:r>
-      <w:bookmarkStart w:id="4" w:name="_GoBack"/>
+      </w:pPr>
+      <w:r>
+        <w:t xml:space="preserve">3.1.1.2 </w:t>
+      </w:r>
+      <w:proofErr w:type="spellStart"/>
+      <w:r>
+        <w:t>CodeIgniter</w:t>
+      </w:r>
+      <w:proofErr w:type="spellEnd"/>
+      <w:r>
+        <w:t xml:space="preserve"> REST-Server</w:t>
+      </w:r>
+    </w:p>
+    <w:p>
+      <w:pPr>
+        <w:rPr>
+          <w:rFonts w:ascii="Arial" w:hAnsi="Arial" w:cs="Arial"/>
+        </w:rPr>
+      </w:pPr>
+    </w:p>
+    <w:p>
+      <w:pPr>
+        <w:pStyle w:val="Ttulo3"/>
+      </w:pPr>
+      <w:bookmarkStart w:id="3" w:name="_Toc431546815"/>
+      <w:r>
+        <w:t>3.1</w:t>
+      </w:r>
+      <w:r>
+        <w:t>.</w:t>
+      </w:r>
+      <w:r>
+        <w:t>2</w:t>
+      </w:r>
+      <w:r>
+        <w:t xml:space="preserve"> </w:t>
+      </w:r>
+      <w:r>
+        <w:t>Lenguaje</w:t>
+      </w:r>
+      <w:r>
+        <w:t>s</w:t>
+      </w:r>
+      <w:r>
+        <w:t xml:space="preserve"> de Programación</w:t>
+      </w:r>
       <w:bookmarkEnd w:id="3"/>
+    </w:p>
+    <w:p>
+      <w:pPr>
+        <w:rPr>
+          <w:rFonts w:ascii="Arial" w:hAnsi="Arial" w:cs="Arial"/>
+        </w:rPr>
+      </w:pPr>
+      <w:r>
+        <w:rPr>
+          <w:rFonts w:ascii="Arial" w:hAnsi="Arial" w:cs="Arial"/>
+        </w:rPr>
+        <w:t>Los lenguajes de programación que se hacen uso para el desarrollo del sistema web son: PHP y JavaScript, PHP del lado del servidor y JavaScript del lado del cliente.</w:t>
+      </w:r>
+    </w:p>
+    <w:p>
+      <w:pPr>
+        <w:pStyle w:val="Ttulo4"/>
+      </w:pPr>
+      <w:bookmarkStart w:id="4" w:name="_Toc431546816"/>
+      <w:r>
+        <w:t>3.1</w:t>
+      </w:r>
+      <w:r>
+        <w:t>.2</w:t>
+      </w:r>
+      <w:r>
+        <w:t xml:space="preserve">.1 </w:t>
+      </w:r>
       <w:bookmarkEnd w:id="4"/>
+      <w:r>
+        <w:t>JavaScript</w:t>
+      </w:r>
     </w:p>
     <w:p>
       <w:pPr>
         <w:spacing w:before="60"/>
         <w:rPr>
           <w:rFonts w:ascii="Arial" w:hAnsi="Arial" w:cs="Arial"/>
-          <w:sz w:val="20"/>
-          <w:szCs w:val="20"/>
-          <w:lang w:val="es-419"/>
-        </w:rPr>
-      </w:pPr>
-      <w:r>
-        <w:rPr>
-          <w:rFonts w:ascii="Arial" w:hAnsi="Arial" w:cs="Arial"/>
-          <w:sz w:val="20"/>
-          <w:szCs w:val="20"/>
-          <w:lang w:val="es-419"/>
-        </w:rPr>
-        <w:t>JavaScript(a veces abreviado como JS) es un lenguaje ligero e interpretado, orientado a objetos con  funciones de primera clase, más conocido como el lenguaje de script para páginas web, pero también usado en muchos entornos sin navegador, tales como   node.js o Apache CouchDB. Es un lenguaje script multi-paradigma, basado en prototipos,  dinámico, soporta estilos de programación funcional, orientada a objetos e imperativa. Leer más sobre JavaScript.</w:t>
+        </w:rPr>
+      </w:pPr>
+      <w:r>
+        <w:rPr>
+          <w:rFonts w:ascii="Arial" w:hAnsi="Arial" w:cs="Arial"/>
+        </w:rPr>
+        <w:t xml:space="preserve">JavaScript(a veces abreviado como JS) es un lenguaje ligero e interpretado, orientado a objetos con  funciones de primera clase, más conocido como el lenguaje de script para páginas web, pero también usado en muchos entornos sin navegador, tales como   node.js o Apache </w:t>
+      </w:r>
+      <w:proofErr w:type="spellStart"/>
+      <w:r>
+        <w:rPr>
+          <w:rFonts w:ascii="Arial" w:hAnsi="Arial" w:cs="Arial"/>
+        </w:rPr>
+        <w:t>Couch</w:t>
+      </w:r>
+      <w:r>
+        <w:rPr>
+          <w:rFonts w:ascii="Arial" w:hAnsi="Arial" w:cs="Arial"/>
+        </w:rPr>
+        <w:t>DB</w:t>
+      </w:r>
+      <w:proofErr w:type="spellEnd"/>
+      <w:r>
+        <w:rPr>
+          <w:rFonts w:ascii="Arial" w:hAnsi="Arial" w:cs="Arial"/>
+        </w:rPr>
+        <w:t xml:space="preserve">. Es un lenguaje script </w:t>
+      </w:r>
+      <w:proofErr w:type="spellStart"/>
+      <w:r>
+        <w:rPr>
+          <w:rFonts w:ascii="Arial" w:hAnsi="Arial" w:cs="Arial"/>
+        </w:rPr>
+        <w:t>multi</w:t>
+      </w:r>
+      <w:proofErr w:type="spellEnd"/>
+      <w:r>
+        <w:rPr>
+          <w:rFonts w:ascii="Arial" w:hAnsi="Arial" w:cs="Arial"/>
+        </w:rPr>
+        <w:t>-</w:t>
+      </w:r>
+      <w:r>
+        <w:rPr>
+          <w:rFonts w:ascii="Arial" w:hAnsi="Arial" w:cs="Arial"/>
+        </w:rPr>
+        <w:t>paradigma, basado en prototipos,  dinámico, soporta estilos de programación funcional, orientada a objetos e imperativa.</w:t>
       </w:r>
     </w:p>
     <w:p>
@@ -231,17 +692,11 @@
         <w:spacing w:before="60"/>
         <w:rPr>
           <w:rFonts w:ascii="Arial" w:hAnsi="Arial" w:cs="Arial"/>
-          <w:sz w:val="20"/>
-          <w:szCs w:val="20"/>
-          <w:lang w:val="es-419"/>
-        </w:rPr>
-      </w:pPr>
-      <w:r>
-        <w:rPr>
-          <w:rFonts w:ascii="Arial" w:hAnsi="Arial" w:cs="Arial"/>
-          <w:sz w:val="20"/>
-          <w:szCs w:val="20"/>
-          <w:lang w:val="es-419"/>
+        </w:rPr>
+      </w:pPr>
+      <w:r>
+        <w:rPr>
+          <w:rFonts w:ascii="Arial" w:hAnsi="Arial" w:cs="Arial"/>
         </w:rPr>
         <w:t>JavaScript no debe ser confundido con el lenguaje de programación Java. Java es una marca registrada de Oracle en Estados Unidos y otros países.</w:t>
       </w:r>
@@ -251,57 +706,60 @@
         <w:spacing w:before="60"/>
         <w:rPr>
           <w:rFonts w:ascii="Arial" w:hAnsi="Arial" w:cs="Arial"/>
-          <w:sz w:val="20"/>
-          <w:szCs w:val="20"/>
-          <w:lang w:val="es-419"/>
-        </w:rPr>
-      </w:pPr>
-      <w:r>
-        <w:rPr>
-          <w:rFonts w:ascii="Arial" w:hAnsi="Arial" w:cs="Arial"/>
-          <w:sz w:val="20"/>
-          <w:szCs w:val="20"/>
-          <w:lang w:val="es-419"/>
-        </w:rPr>
-        <w:t>Contrariamente a la falsa idea popular, JavaScript no es "Java interpretativo". En pocas palabras, JavaScript es un lenguaje de programación dinámico que soporta construcción de objetos basado en prototipos. La sintaxis básica es similar a Java y C++ con la intención de reducir el número de nuevos conceptos necesarios para aprender el lenguaje.</w:t>
-      </w:r>
-      <w:r>
-        <w:rPr>
-          <w:rFonts w:ascii="Arial" w:hAnsi="Arial" w:cs="Arial"/>
-          <w:sz w:val="20"/>
-          <w:szCs w:val="20"/>
-          <w:lang w:val="es-419"/>
-        </w:rPr>
-        <w:t>[6]</w:t>
+        </w:rPr>
+      </w:pPr>
+      <w:r>
+        <w:rPr>
+          <w:rFonts w:ascii="Arial" w:hAnsi="Arial" w:cs="Arial"/>
+        </w:rPr>
+        <w:t>Contrariamente a la falsa idea popular, JavaScript no es "Java interpretativo". En pocas palabras, JavaScript es un lenguaje de programación dinámico que soporta construcción de objetos basado en prototipos. La sintaxis básica es similar a Java y C++ con la intención de reducir el número de nuevos conceptos necesarios para aprender el lenguaje</w:t>
+      </w:r>
+      <w:proofErr w:type="gramStart"/>
+      <w:r>
+        <w:rPr>
+          <w:rFonts w:ascii="Arial" w:hAnsi="Arial" w:cs="Arial"/>
+        </w:rPr>
+        <w:t>.</w:t>
+      </w:r>
+      <w:r>
+        <w:rPr>
+          <w:rFonts w:ascii="Arial" w:hAnsi="Arial" w:cs="Arial"/>
+        </w:rPr>
+        <w:t>[</w:t>
+      </w:r>
+      <w:proofErr w:type="gramEnd"/>
+      <w:r>
+        <w:rPr>
+          <w:rFonts w:ascii="Arial" w:hAnsi="Arial" w:cs="Arial"/>
+        </w:rPr>
+        <w:t>6]</w:t>
       </w:r>
     </w:p>
     <w:p>
       <w:pPr>
         <w:pStyle w:val="Ttulo4"/>
-        <w:rPr>
-          <w:lang w:val="es-419"/>
-        </w:rPr>
       </w:pPr>
       <w:bookmarkStart w:id="5" w:name="_Toc431546817"/>
       <w:r>
-        <w:rPr>
-          <w:lang w:val="es-419"/>
-        </w:rPr>
-        <w:t>2.3.1.</w:t>
-      </w:r>
-      <w:r>
-        <w:rPr>
-          <w:lang w:val="es-419"/>
-        </w:rPr>
-        <w:t>2</w:t>
-      </w:r>
-      <w:r>
-        <w:rPr>
-          <w:lang w:val="es-419"/>
-        </w:rPr>
-        <w:t xml:space="preserve"> Caracteristicas</w:t>
+        <w:lastRenderedPageBreak/>
+        <w:t>3</w:t>
+      </w:r>
+      <w:r>
+        <w:t>.1</w:t>
+      </w:r>
+      <w:r>
+        <w:t>.2</w:t>
+      </w:r>
+      <w:r>
+        <w:t>.2</w:t>
+      </w:r>
+      <w:r>
+        <w:t xml:space="preserve"> </w:t>
       </w:r>
       <w:bookmarkEnd w:id="5"/>
+      <w:r>
+        <w:t>Características</w:t>
+      </w:r>
     </w:p>
     <w:p>
       <w:pPr>
@@ -315,18 +773,12 @@
         <w:rPr>
           <w:rFonts w:ascii="Arial" w:hAnsi="Arial" w:cs="Arial"/>
           <w:color w:val="000000" w:themeColor="text1"/>
-          <w:sz w:val="20"/>
-          <w:szCs w:val="20"/>
-          <w:lang w:val="es-419"/>
         </w:rPr>
       </w:pPr>
       <w:r>
         <w:rPr>
           <w:rFonts w:ascii="Arial" w:hAnsi="Arial" w:cs="Arial"/>
           <w:color w:val="000000" w:themeColor="text1"/>
-          <w:sz w:val="20"/>
-          <w:szCs w:val="20"/>
-          <w:lang w:val="es-419"/>
         </w:rPr>
         <w:t>Imperativo y estructurado</w:t>
       </w:r>
@@ -334,9 +786,6 @@
         <w:rPr>
           <w:rFonts w:ascii="Arial" w:hAnsi="Arial" w:cs="Arial"/>
           <w:color w:val="000000" w:themeColor="text1"/>
-          <w:sz w:val="20"/>
-          <w:szCs w:val="20"/>
-          <w:lang w:val="en-US"/>
         </w:rPr>
         <w:t>.</w:t>
       </w:r>
@@ -353,28 +802,28 @@
         <w:rPr>
           <w:rFonts w:ascii="Arial" w:hAnsi="Arial" w:cs="Arial"/>
           <w:color w:val="000000" w:themeColor="text1"/>
-          <w:sz w:val="20"/>
-          <w:szCs w:val="20"/>
-          <w:lang w:val="es-419"/>
-        </w:rPr>
-      </w:pPr>
+        </w:rPr>
+      </w:pPr>
+      <w:proofErr w:type="spellStart"/>
       <w:r>
         <w:rPr>
           <w:rFonts w:ascii="Arial" w:hAnsi="Arial" w:cs="Arial"/>
           <w:color w:val="000000" w:themeColor="text1"/>
-          <w:sz w:val="20"/>
-          <w:szCs w:val="20"/>
-          <w:lang w:val="es-419"/>
-        </w:rPr>
-        <w:t>Tipado dinámico</w:t>
-      </w:r>
+        </w:rPr>
+        <w:t>Tipado</w:t>
+      </w:r>
+      <w:proofErr w:type="spellEnd"/>
       <w:r>
         <w:rPr>
           <w:rFonts w:ascii="Arial" w:hAnsi="Arial" w:cs="Arial"/>
           <w:color w:val="000000" w:themeColor="text1"/>
-          <w:sz w:val="20"/>
-          <w:szCs w:val="20"/>
-          <w:lang w:val="en-US"/>
+        </w:rPr>
+        <w:t xml:space="preserve"> dinámico</w:t>
+      </w:r>
+      <w:r>
+        <w:rPr>
+          <w:rFonts w:ascii="Arial" w:hAnsi="Arial" w:cs="Arial"/>
+          <w:color w:val="000000" w:themeColor="text1"/>
         </w:rPr>
         <w:t>.</w:t>
       </w:r>
@@ -391,18 +840,12 @@
         <w:rPr>
           <w:rFonts w:ascii="Arial" w:hAnsi="Arial" w:cs="Arial"/>
           <w:color w:val="000000" w:themeColor="text1"/>
-          <w:sz w:val="20"/>
-          <w:szCs w:val="20"/>
-          <w:lang w:val="es-419"/>
         </w:rPr>
       </w:pPr>
       <w:r>
         <w:rPr>
           <w:rFonts w:ascii="Arial" w:hAnsi="Arial" w:cs="Arial"/>
           <w:color w:val="000000" w:themeColor="text1"/>
-          <w:sz w:val="20"/>
-          <w:szCs w:val="20"/>
-          <w:lang w:val="es-419"/>
         </w:rPr>
         <w:t>Puede funcionar como lenguaje procedimental y como orientado a objetos</w:t>
       </w:r>
@@ -410,9 +853,6 @@
         <w:rPr>
           <w:rFonts w:ascii="Arial" w:hAnsi="Arial" w:cs="Arial"/>
           <w:color w:val="000000" w:themeColor="text1"/>
-          <w:sz w:val="20"/>
-          <w:szCs w:val="20"/>
-          <w:lang w:val="es-419"/>
         </w:rPr>
         <w:t>.</w:t>
       </w:r>
@@ -429,18 +869,12 @@
         <w:rPr>
           <w:rFonts w:ascii="Arial" w:hAnsi="Arial" w:cs="Arial"/>
           <w:color w:val="000000" w:themeColor="text1"/>
-          <w:sz w:val="20"/>
-          <w:szCs w:val="20"/>
-          <w:lang w:val="es-419"/>
         </w:rPr>
       </w:pPr>
       <w:r>
         <w:rPr>
           <w:rFonts w:ascii="Arial" w:hAnsi="Arial" w:cs="Arial"/>
           <w:color w:val="000000" w:themeColor="text1"/>
-          <w:sz w:val="20"/>
-          <w:szCs w:val="20"/>
-          <w:lang w:val="es-419"/>
         </w:rPr>
         <w:t>Evaluación</w:t>
       </w:r>
@@ -448,19 +882,20 @@
         <w:rPr>
           <w:rFonts w:ascii="Arial" w:hAnsi="Arial" w:cs="Arial"/>
           <w:color w:val="000000" w:themeColor="text1"/>
-          <w:sz w:val="20"/>
-          <w:szCs w:val="20"/>
-          <w:lang w:val="es-419"/>
-        </w:rPr>
-        <w:t xml:space="preserve"> del codigo</w:t>
+        </w:rPr>
+        <w:t xml:space="preserve"> del </w:t>
       </w:r>
       <w:r>
         <w:rPr>
           <w:rFonts w:ascii="Arial" w:hAnsi="Arial" w:cs="Arial"/>
           <w:color w:val="000000" w:themeColor="text1"/>
-          <w:sz w:val="20"/>
-          <w:szCs w:val="20"/>
-          <w:lang w:val="es-419"/>
+        </w:rPr>
+        <w:t>código</w:t>
+      </w:r>
+      <w:r>
+        <w:rPr>
+          <w:rFonts w:ascii="Arial" w:hAnsi="Arial" w:cs="Arial"/>
+          <w:color w:val="000000" w:themeColor="text1"/>
         </w:rPr>
         <w:t xml:space="preserve"> en tiempo de ejecución</w:t>
       </w:r>
@@ -468,9 +903,6 @@
         <w:rPr>
           <w:rFonts w:ascii="Arial" w:hAnsi="Arial" w:cs="Arial"/>
           <w:color w:val="000000" w:themeColor="text1"/>
-          <w:sz w:val="20"/>
-          <w:szCs w:val="20"/>
-          <w:lang w:val="es-419"/>
         </w:rPr>
         <w:t>.</w:t>
       </w:r>
@@ -487,18 +919,12 @@
         <w:rPr>
           <w:rFonts w:ascii="Arial" w:hAnsi="Arial" w:cs="Arial"/>
           <w:color w:val="000000" w:themeColor="text1"/>
-          <w:sz w:val="20"/>
-          <w:szCs w:val="20"/>
-          <w:lang w:val="es-419"/>
         </w:rPr>
       </w:pPr>
       <w:r>
         <w:rPr>
           <w:rFonts w:ascii="Arial" w:hAnsi="Arial" w:cs="Arial"/>
           <w:color w:val="000000" w:themeColor="text1"/>
-          <w:sz w:val="20"/>
-          <w:szCs w:val="20"/>
-          <w:lang w:val="es-419"/>
         </w:rPr>
         <w:t>Funcional</w:t>
       </w:r>
@@ -506,9 +932,6 @@
         <w:rPr>
           <w:rFonts w:ascii="Arial" w:hAnsi="Arial" w:cs="Arial"/>
           <w:color w:val="000000" w:themeColor="text1"/>
-          <w:sz w:val="20"/>
-          <w:szCs w:val="20"/>
-          <w:lang w:val="en-US"/>
         </w:rPr>
         <w:t>.</w:t>
       </w:r>
@@ -525,18 +948,12 @@
         <w:rPr>
           <w:rFonts w:ascii="Arial" w:hAnsi="Arial" w:cs="Arial"/>
           <w:color w:val="000000" w:themeColor="text1"/>
-          <w:sz w:val="20"/>
-          <w:szCs w:val="20"/>
-          <w:lang w:val="es-419"/>
         </w:rPr>
       </w:pPr>
       <w:r>
         <w:rPr>
           <w:rFonts w:ascii="Arial" w:hAnsi="Arial" w:cs="Arial"/>
           <w:color w:val="000000" w:themeColor="text1"/>
-          <w:sz w:val="20"/>
-          <w:szCs w:val="20"/>
-          <w:lang w:val="es-419"/>
         </w:rPr>
         <w:t>Basado en prototipos</w:t>
       </w:r>
@@ -544,9 +961,6 @@
         <w:rPr>
           <w:rFonts w:ascii="Arial" w:hAnsi="Arial" w:cs="Arial"/>
           <w:color w:val="000000" w:themeColor="text1"/>
-          <w:sz w:val="20"/>
-          <w:szCs w:val="20"/>
-          <w:lang w:val="en-US"/>
         </w:rPr>
         <w:t>.</w:t>
       </w:r>
@@ -554,18 +968,21 @@
     <w:p>
       <w:pPr>
         <w:pStyle w:val="Ttulo4"/>
-        <w:rPr>
-          <w:lang w:val="en-US"/>
-        </w:rPr>
       </w:pPr>
       <w:bookmarkStart w:id="6" w:name="_Toc431546818"/>
       <w:r>
-        <w:rPr>
-          <w:lang w:val="es-419"/>
-        </w:rPr>
-        <w:t>2.3.1.3 Justificacion</w:t>
+        <w:t>3.1</w:t>
+      </w:r>
+      <w:r>
+        <w:t>.2</w:t>
+      </w:r>
+      <w:r>
+        <w:t xml:space="preserve">.3 </w:t>
       </w:r>
       <w:bookmarkEnd w:id="6"/>
+      <w:r>
+        <w:t>Justificación</w:t>
+      </w:r>
     </w:p>
     <w:p>
       <w:pPr>
@@ -579,19 +996,27 @@
         <w:jc w:val="both"/>
         <w:rPr>
           <w:rFonts w:ascii="Arial" w:hAnsi="Arial" w:cs="Arial"/>
-          <w:sz w:val="20"/>
-          <w:szCs w:val="20"/>
-          <w:lang w:val="es-419"/>
-        </w:rPr>
-      </w:pPr>
-      <w:r>
-        <w:rPr>
-          <w:rFonts w:ascii="Arial" w:hAnsi="Arial" w:cs="Arial"/>
-          <w:sz w:val="20"/>
-          <w:szCs w:val="20"/>
-          <w:lang w:val="es-419"/>
-        </w:rPr>
-        <w:t>Es el lenguaje de programación de los navegadores web (todos los más importantes lo soportan y lo tienen activado por defecto: Firefox, Chrome, IE, Opera, Safari…), lo que lo convierten en el lenguaje más popular en Internet.</w:t>
+        </w:rPr>
+      </w:pPr>
+      <w:r>
+        <w:rPr>
+          <w:rFonts w:ascii="Arial" w:hAnsi="Arial" w:cs="Arial"/>
+        </w:rPr>
+        <w:t xml:space="preserve">Es el lenguaje de programación de los navegadores web (todos los más importantes lo soportan y lo tienen activado por defecto: Firefox, </w:t>
+      </w:r>
+      <w:proofErr w:type="spellStart"/>
+      <w:r>
+        <w:rPr>
+          <w:rFonts w:ascii="Arial" w:hAnsi="Arial" w:cs="Arial"/>
+        </w:rPr>
+        <w:t>Chrome</w:t>
+      </w:r>
+      <w:proofErr w:type="spellEnd"/>
+      <w:r>
+        <w:rPr>
+          <w:rFonts w:ascii="Arial" w:hAnsi="Arial" w:cs="Arial"/>
+        </w:rPr>
+        <w:t>, IE, Opera, Safari…), lo que lo convierten en el lenguaje más popular en Internet.</w:t>
       </w:r>
     </w:p>
     <w:p>
@@ -608,15 +1033,13 @@
           <w:rFonts w:ascii="Arial" w:hAnsi="Arial" w:cs="Arial"/>
           <w:sz w:val="20"/>
           <w:szCs w:val="20"/>
-          <w:lang w:val="es-419"/>
-        </w:rPr>
-      </w:pPr>
-      <w:r>
-        <w:rPr>
-          <w:rFonts w:ascii="Arial" w:hAnsi="Arial" w:cs="Arial"/>
-          <w:sz w:val="20"/>
-          <w:szCs w:val="20"/>
-          <w:lang w:val="es-419"/>
+        </w:rPr>
+      </w:pPr>
+      <w:r>
+        <w:rPr>
+          <w:rFonts w:ascii="Arial" w:hAnsi="Arial" w:cs="Arial"/>
+          <w:sz w:val="20"/>
+          <w:szCs w:val="20"/>
         </w:rPr>
         <w:t>Hay una auténtica competición entre los navegadores para optimizar sus motores y dar mejor soporte a JavaScript y que su código se ejecute más rápidamente. JavaScript por tanto es cada vez más estable y tiene mejor rendimiento.</w:t>
       </w:r>
@@ -635,15 +1058,13 @@
           <w:rFonts w:ascii="Arial" w:hAnsi="Arial" w:cs="Arial"/>
           <w:sz w:val="20"/>
           <w:szCs w:val="20"/>
-          <w:lang w:val="es-419"/>
-        </w:rPr>
-      </w:pPr>
-      <w:r>
-        <w:rPr>
-          <w:rFonts w:ascii="Arial" w:hAnsi="Arial" w:cs="Arial"/>
-          <w:sz w:val="20"/>
-          <w:szCs w:val="20"/>
-          <w:lang w:val="es-419"/>
+        </w:rPr>
+      </w:pPr>
+      <w:r>
+        <w:rPr>
+          <w:rFonts w:ascii="Arial" w:hAnsi="Arial" w:cs="Arial"/>
+          <w:sz w:val="20"/>
+          <w:szCs w:val="20"/>
         </w:rPr>
         <w:t>Es muy potente y expresivo, con sintaxis que guarda similitudes con otros lenguajes muy populares, pero con características particulares.</w:t>
       </w:r>
@@ -662,15 +1083,13 @@
           <w:rFonts w:ascii="Arial" w:hAnsi="Arial" w:cs="Arial"/>
           <w:sz w:val="20"/>
           <w:szCs w:val="20"/>
-          <w:lang w:val="es-419"/>
-        </w:rPr>
-      </w:pPr>
-      <w:r>
-        <w:rPr>
-          <w:rFonts w:ascii="Arial" w:hAnsi="Arial" w:cs="Arial"/>
-          <w:sz w:val="20"/>
-          <w:szCs w:val="20"/>
-          <w:lang w:val="es-419"/>
+        </w:rPr>
+      </w:pPr>
+      <w:r>
+        <w:rPr>
+          <w:rFonts w:ascii="Arial" w:hAnsi="Arial" w:cs="Arial"/>
+          <w:sz w:val="20"/>
+          <w:szCs w:val="20"/>
         </w:rPr>
         <w:t>Puede interaccionar con otras te</w:t>
       </w:r>
@@ -679,7 +1098,6 @@
           <w:rFonts w:ascii="Arial" w:hAnsi="Arial" w:cs="Arial"/>
           <w:sz w:val="20"/>
           <w:szCs w:val="20"/>
-          <w:lang w:val="es-419"/>
         </w:rPr>
         <w:t xml:space="preserve">cnologías populares como Flash, </w:t>
       </w:r>
@@ -688,7 +1106,6 @@
           <w:rFonts w:ascii="Arial" w:hAnsi="Arial" w:cs="Arial"/>
           <w:sz w:val="20"/>
           <w:szCs w:val="20"/>
-          <w:lang w:val="es-419"/>
         </w:rPr>
         <w:t xml:space="preserve"> Java</w:t>
       </w:r>
@@ -697,7 +1114,6 @@
           <w:rFonts w:ascii="Arial" w:hAnsi="Arial" w:cs="Arial"/>
           <w:sz w:val="20"/>
           <w:szCs w:val="20"/>
-          <w:lang w:val="es-419"/>
         </w:rPr>
         <w:t>, PHP, etc</w:t>
       </w:r>
@@ -706,7 +1122,6 @@
           <w:rFonts w:ascii="Arial" w:hAnsi="Arial" w:cs="Arial"/>
           <w:sz w:val="20"/>
           <w:szCs w:val="20"/>
-          <w:lang w:val="es-419"/>
         </w:rPr>
         <w:t>.</w:t>
       </w:r>
@@ -725,18 +1140,82 @@
           <w:rFonts w:ascii="Arial" w:hAnsi="Arial" w:cs="Arial"/>
           <w:sz w:val="20"/>
           <w:szCs w:val="20"/>
-          <w:lang w:val="es-419"/>
-        </w:rPr>
-      </w:pPr>
-      <w:r>
-        <w:rPr>
-          <w:rFonts w:ascii="Arial" w:hAnsi="Arial" w:cs="Arial"/>
-          <w:sz w:val="20"/>
-          <w:szCs w:val="20"/>
-          <w:lang w:val="es-419"/>
-        </w:rPr>
-        <w:t>Existen miles de bibliotecas para trabajar con javascript</w:t>
-      </w:r>
+        </w:rPr>
+      </w:pPr>
+      <w:r>
+        <w:rPr>
+          <w:rFonts w:ascii="Arial" w:hAnsi="Arial" w:cs="Arial"/>
+          <w:sz w:val="20"/>
+          <w:szCs w:val="20"/>
+        </w:rPr>
+        <w:t>Existe una gran cantidad</w:t>
+      </w:r>
+      <w:r>
+        <w:rPr>
+          <w:rFonts w:ascii="Arial" w:hAnsi="Arial" w:cs="Arial"/>
+          <w:sz w:val="20"/>
+          <w:szCs w:val="20"/>
+        </w:rPr>
+        <w:t xml:space="preserve"> de bibliotecas para trabajar con </w:t>
+      </w:r>
+      <w:r>
+        <w:rPr>
+          <w:rFonts w:ascii="Arial" w:hAnsi="Arial" w:cs="Arial"/>
+          <w:sz w:val="20"/>
+          <w:szCs w:val="20"/>
+        </w:rPr>
+        <w:t>JavaScript</w:t>
+      </w:r>
+      <w:r>
+        <w:rPr>
+          <w:rFonts w:ascii="Arial" w:hAnsi="Arial" w:cs="Arial"/>
+          <w:sz w:val="20"/>
+          <w:szCs w:val="20"/>
+        </w:rPr>
+        <w:t>.</w:t>
+      </w:r>
+    </w:p>
+    <w:p>
+      <w:pPr>
+        <w:shd w:val="clear" w:color="auto" w:fill="FFFFFF"/>
+        <w:spacing w:before="60"/>
+        <w:textAlignment w:val="baseline"/>
+        <w:rPr>
+          <w:rFonts w:ascii="Arial" w:eastAsia="Times New Roman" w:hAnsi="Arial" w:cs="Arial"/>
+          <w:color w:val="000000" w:themeColor="text1"/>
+          <w:sz w:val="20"/>
+          <w:szCs w:val="20"/>
+          <w:lang w:eastAsia="es-ES"/>
+        </w:rPr>
+      </w:pPr>
+    </w:p>
+    <w:p>
+      <w:pPr>
+        <w:shd w:val="clear" w:color="auto" w:fill="FFFFFF"/>
+        <w:spacing w:before="60"/>
+        <w:textAlignment w:val="baseline"/>
+        <w:rPr>
+          <w:rFonts w:ascii="Arial" w:eastAsia="Times New Roman" w:hAnsi="Arial" w:cs="Arial"/>
+          <w:color w:val="000000" w:themeColor="text1"/>
+          <w:sz w:val="20"/>
+          <w:szCs w:val="20"/>
+          <w:lang w:eastAsia="es-ES"/>
+        </w:rPr>
+      </w:pPr>
+    </w:p>
+    <w:p>
+      <w:pPr>
+        <w:shd w:val="clear" w:color="auto" w:fill="FFFFFF"/>
+        <w:spacing w:before="60"/>
+        <w:textAlignment w:val="baseline"/>
+        <w:rPr>
+          <w:rFonts w:ascii="Arial" w:eastAsia="Times New Roman" w:hAnsi="Arial" w:cs="Arial"/>
+          <w:color w:val="000000" w:themeColor="text1"/>
+          <w:sz w:val="20"/>
+          <w:szCs w:val="20"/>
+          <w:lang w:eastAsia="es-ES"/>
+        </w:rPr>
+      </w:pPr>
     </w:p>
     <w:p>
       <w:pPr>
@@ -1036,16 +1515,8 @@
           <w:sz w:val="22"/>
           <w:lang w:eastAsia="es-ES"/>
         </w:rPr>
-        <w:t>B</w:t>
-      </w:r>
-      <w:r>
-        <w:rPr>
-          <w:rFonts w:eastAsia="Times New Roman"/>
-          <w:caps w:val="0"/>
-          <w:sz w:val="22"/>
-          <w:lang w:eastAsia="es-ES"/>
-        </w:rPr>
-        <w:t>ibliografía</w:t>
+        <w:lastRenderedPageBreak/>
+        <w:t>Bibliografía</w:t>
       </w:r>
     </w:p>
     <w:p>
@@ -1063,7 +1534,6 @@
           <w:rFonts w:ascii="Arial" w:hAnsi="Arial" w:cs="Arial"/>
           <w:sz w:val="20"/>
           <w:szCs w:val="20"/>
-          <w:lang w:val="es-ES"/>
         </w:rPr>
         <w:t xml:space="preserve">[1] </w:t>
       </w:r>
@@ -1136,7 +1606,6 @@
           <w:color w:val="000000"/>
           <w:sz w:val="20"/>
           <w:szCs w:val="20"/>
-          <w:lang w:val="en-US"/>
         </w:rPr>
       </w:pPr>
       <w:r>
@@ -1145,19 +1614,117 @@
           <w:color w:val="000000"/>
           <w:sz w:val="20"/>
           <w:szCs w:val="20"/>
-          <w:lang w:val="es-419"/>
-        </w:rPr>
-        <w:t xml:space="preserve">[2] Jonathan Rasmusson. (2010). The Agile Samurai. </w:t>
-      </w:r>
+        </w:rPr>
+        <w:t xml:space="preserve">[2] Jonathan </w:t>
+      </w:r>
+      <w:proofErr w:type="spellStart"/>
       <w:r>
         <w:rPr>
           <w:rFonts w:ascii="Arial" w:hAnsi="Arial" w:cs="Arial"/>
           <w:color w:val="000000"/>
           <w:sz w:val="20"/>
           <w:szCs w:val="20"/>
-          <w:lang w:val="en-US"/>
-        </w:rPr>
-        <w:t>Dallas, Texas: The Pragmatic Bookshelf.</w:t>
+        </w:rPr>
+        <w:t>Rasmusson</w:t>
+      </w:r>
+      <w:proofErr w:type="spellEnd"/>
+      <w:r>
+        <w:rPr>
+          <w:rFonts w:ascii="Arial" w:hAnsi="Arial" w:cs="Arial"/>
+          <w:color w:val="000000"/>
+          <w:sz w:val="20"/>
+          <w:szCs w:val="20"/>
+        </w:rPr>
+        <w:t xml:space="preserve">. (2010). </w:t>
+      </w:r>
+      <w:proofErr w:type="spellStart"/>
+      <w:r>
+        <w:rPr>
+          <w:rFonts w:ascii="Arial" w:hAnsi="Arial" w:cs="Arial"/>
+          <w:color w:val="000000"/>
+          <w:sz w:val="20"/>
+          <w:szCs w:val="20"/>
+        </w:rPr>
+        <w:t>The</w:t>
+      </w:r>
+      <w:proofErr w:type="spellEnd"/>
+      <w:r>
+        <w:rPr>
+          <w:rFonts w:ascii="Arial" w:hAnsi="Arial" w:cs="Arial"/>
+          <w:color w:val="000000"/>
+          <w:sz w:val="20"/>
+          <w:szCs w:val="20"/>
+        </w:rPr>
+        <w:t xml:space="preserve"> Agile </w:t>
+      </w:r>
+      <w:proofErr w:type="spellStart"/>
+      <w:r>
+        <w:rPr>
+          <w:rFonts w:ascii="Arial" w:hAnsi="Arial" w:cs="Arial"/>
+          <w:color w:val="000000"/>
+          <w:sz w:val="20"/>
+          <w:szCs w:val="20"/>
+        </w:rPr>
+        <w:t>Samurai</w:t>
+      </w:r>
+      <w:proofErr w:type="spellEnd"/>
+      <w:r>
+        <w:rPr>
+          <w:rFonts w:ascii="Arial" w:hAnsi="Arial" w:cs="Arial"/>
+          <w:color w:val="000000"/>
+          <w:sz w:val="20"/>
+          <w:szCs w:val="20"/>
+        </w:rPr>
+        <w:t xml:space="preserve">. Dallas, Texas: </w:t>
+      </w:r>
+      <w:proofErr w:type="spellStart"/>
+      <w:r>
+        <w:rPr>
+          <w:rFonts w:ascii="Arial" w:hAnsi="Arial" w:cs="Arial"/>
+          <w:color w:val="000000"/>
+          <w:sz w:val="20"/>
+          <w:szCs w:val="20"/>
+        </w:rPr>
+        <w:t>The</w:t>
+      </w:r>
+      <w:proofErr w:type="spellEnd"/>
+      <w:r>
+        <w:rPr>
+          <w:rFonts w:ascii="Arial" w:hAnsi="Arial" w:cs="Arial"/>
+          <w:color w:val="000000"/>
+          <w:sz w:val="20"/>
+          <w:szCs w:val="20"/>
+        </w:rPr>
+        <w:t xml:space="preserve"> </w:t>
+      </w:r>
+      <w:proofErr w:type="spellStart"/>
+      <w:r>
+        <w:rPr>
+          <w:rFonts w:ascii="Arial" w:hAnsi="Arial" w:cs="Arial"/>
+          <w:color w:val="000000"/>
+          <w:sz w:val="20"/>
+          <w:szCs w:val="20"/>
+        </w:rPr>
+        <w:t>Pragmatic</w:t>
+      </w:r>
+      <w:proofErr w:type="spellEnd"/>
+      <w:r>
+        <w:rPr>
+          <w:rFonts w:ascii="Arial" w:hAnsi="Arial" w:cs="Arial"/>
+          <w:color w:val="000000"/>
+          <w:sz w:val="20"/>
+          <w:szCs w:val="20"/>
+        </w:rPr>
+        <w:t xml:space="preserve"> Bookshelf.</w:t>
+      </w:r>
+      <w:r>
+        <w:rPr>
+          <w:rFonts w:ascii="Arial" w:hAnsi="Arial" w:cs="Arial"/>
+          <w:color w:val="000000"/>
+          <w:sz w:val="20"/>
+          <w:szCs w:val="20"/>
+        </w:rPr>
+        <w:t xml:space="preserve"> </w:t>
       </w:r>
     </w:p>
     <w:p>
@@ -1168,7 +1735,6 @@
           <w:color w:val="000000"/>
           <w:sz w:val="20"/>
           <w:szCs w:val="20"/>
-          <w:lang w:val="es-419"/>
         </w:rPr>
       </w:pPr>
       <w:r>
@@ -1177,79 +1743,8 @@
           <w:color w:val="000000"/>
           <w:sz w:val="20"/>
           <w:szCs w:val="20"/>
-          <w:lang w:val="es-419"/>
-        </w:rPr>
-        <w:t xml:space="preserve">[3] </w:t>
-      </w:r>
-      <w:r>
-        <w:rPr>
-          <w:rFonts w:ascii="Arial" w:hAnsi="Arial" w:cs="Arial"/>
-          <w:color w:val="000000"/>
-          <w:sz w:val="20"/>
-          <w:szCs w:val="20"/>
-          <w:lang w:val="es-419"/>
-        </w:rPr>
-        <w:t xml:space="preserve">MongoDB Architecture. </w:t>
-      </w:r>
-      <w:r>
-        <w:rPr>
-          <w:rFonts w:ascii="Arial" w:hAnsi="Arial" w:cs="Arial"/>
-          <w:color w:val="000000"/>
-          <w:sz w:val="20"/>
-          <w:szCs w:val="20"/>
-          <w:lang w:val="es-419"/>
-        </w:rPr>
-        <w:t>(201</w:t>
-      </w:r>
-      <w:r>
-        <w:rPr>
-          <w:rFonts w:ascii="Arial" w:hAnsi="Arial" w:cs="Arial"/>
-          <w:color w:val="000000"/>
-          <w:sz w:val="20"/>
-          <w:szCs w:val="20"/>
-          <w:lang w:val="es-419"/>
-        </w:rPr>
-        <w:t>5</w:t>
-      </w:r>
-      <w:r>
-        <w:rPr>
-          <w:rFonts w:ascii="Arial" w:hAnsi="Arial" w:cs="Arial"/>
-          <w:color w:val="000000"/>
-          <w:sz w:val="20"/>
-          <w:szCs w:val="20"/>
-          <w:lang w:val="es-419"/>
-        </w:rPr>
-        <w:t xml:space="preserve">, </w:t>
-      </w:r>
-      <w:r>
-        <w:rPr>
-          <w:rFonts w:ascii="Arial" w:hAnsi="Arial" w:cs="Arial"/>
-          <w:color w:val="000000"/>
-          <w:sz w:val="20"/>
-          <w:szCs w:val="20"/>
-          <w:lang w:val="es-419"/>
-        </w:rPr>
-        <w:t>Octubre</w:t>
-      </w:r>
-      <w:r>
-        <w:rPr>
-          <w:rFonts w:ascii="Arial" w:hAnsi="Arial" w:cs="Arial"/>
-          <w:color w:val="000000"/>
-          <w:sz w:val="20"/>
-          <w:szCs w:val="20"/>
-          <w:lang w:val="es-419"/>
-        </w:rPr>
-        <w:t xml:space="preserve"> </w:t>
-      </w:r>
-      <w:r>
-        <w:rPr>
-          <w:rFonts w:ascii="Arial" w:hAnsi="Arial" w:cs="Arial"/>
-          <w:color w:val="000000"/>
-          <w:sz w:val="20"/>
-          <w:szCs w:val="20"/>
-          <w:lang w:val="es-419"/>
-        </w:rPr>
-        <w:t xml:space="preserve">05). Recuperado de </w:t>
+        </w:rPr>
+        <w:t xml:space="preserve">[6] JavaScript. (2015, Octubre 05). Recuperado de </w:t>
       </w:r>
       <w:hyperlink r:id="rId9" w:history="1">
         <w:r>
@@ -1258,429 +1753,6 @@
             <w:rFonts w:ascii="Arial" w:hAnsi="Arial" w:cs="Arial"/>
             <w:sz w:val="20"/>
             <w:szCs w:val="20"/>
-            <w:lang w:val="es-419"/>
-          </w:rPr>
-          <w:t>https://www.mongodb.com/mongodb-architecture</w:t>
-        </w:r>
-      </w:hyperlink>
-      <w:r>
-        <w:rPr>
-          <w:rFonts w:ascii="Arial" w:hAnsi="Arial" w:cs="Arial"/>
-          <w:color w:val="000000"/>
-          <w:sz w:val="20"/>
-          <w:szCs w:val="20"/>
-          <w:lang w:val="es-419"/>
-        </w:rPr>
-        <w:t>.</w:t>
-      </w:r>
-    </w:p>
-    <w:p>
-      <w:pPr>
-        <w:spacing w:before="60"/>
-        <w:rPr>
-          <w:rFonts w:ascii="Arial" w:hAnsi="Arial" w:cs="Arial"/>
-          <w:color w:val="000000"/>
-          <w:sz w:val="20"/>
-          <w:szCs w:val="20"/>
-          <w:lang w:val="es-419"/>
-        </w:rPr>
-      </w:pPr>
-      <w:r>
-        <w:rPr>
-          <w:rFonts w:ascii="Arial" w:hAnsi="Arial" w:cs="Arial"/>
-          <w:color w:val="000000"/>
-          <w:sz w:val="20"/>
-          <w:szCs w:val="20"/>
-          <w:lang w:val="en-US"/>
-        </w:rPr>
-        <w:t>[</w:t>
-      </w:r>
-      <w:r>
-        <w:rPr>
-          <w:rFonts w:ascii="Arial" w:hAnsi="Arial" w:cs="Arial"/>
-          <w:color w:val="000000"/>
-          <w:sz w:val="20"/>
-          <w:szCs w:val="20"/>
-          <w:lang w:val="en-US"/>
-        </w:rPr>
-        <w:t>4</w:t>
-      </w:r>
-      <w:r>
-        <w:rPr>
-          <w:rFonts w:ascii="Arial" w:hAnsi="Arial" w:cs="Arial"/>
-          <w:color w:val="000000"/>
-          <w:sz w:val="20"/>
-          <w:szCs w:val="20"/>
-          <w:lang w:val="en-US"/>
-        </w:rPr>
-        <w:t>] Semantic UI</w:t>
-      </w:r>
-      <w:r>
-        <w:rPr>
-          <w:rFonts w:ascii="Arial" w:hAnsi="Arial" w:cs="Arial"/>
-          <w:color w:val="000000"/>
-          <w:sz w:val="20"/>
-          <w:szCs w:val="20"/>
-          <w:lang w:val="en-US"/>
-        </w:rPr>
-        <w:t xml:space="preserve"> </w:t>
-      </w:r>
-      <w:r>
-        <w:rPr>
-          <w:rFonts w:ascii="Arial" w:hAnsi="Arial" w:cs="Arial"/>
-          <w:color w:val="000000"/>
-          <w:sz w:val="20"/>
-          <w:szCs w:val="20"/>
-          <w:lang w:val="en-US"/>
-        </w:rPr>
-        <w:t xml:space="preserve">User Interface is the language of the web. </w:t>
-      </w:r>
-      <w:r>
-        <w:rPr>
-          <w:rFonts w:ascii="Arial" w:hAnsi="Arial" w:cs="Arial"/>
-          <w:color w:val="000000"/>
-          <w:sz w:val="20"/>
-          <w:szCs w:val="20"/>
-          <w:lang w:val="es-419"/>
-        </w:rPr>
-        <w:t>(201</w:t>
-      </w:r>
-      <w:r>
-        <w:rPr>
-          <w:rFonts w:ascii="Arial" w:hAnsi="Arial" w:cs="Arial"/>
-          <w:color w:val="000000"/>
-          <w:sz w:val="20"/>
-          <w:szCs w:val="20"/>
-          <w:lang w:val="es-419"/>
-        </w:rPr>
-        <w:t>5</w:t>
-      </w:r>
-      <w:r>
-        <w:rPr>
-          <w:rFonts w:ascii="Arial" w:hAnsi="Arial" w:cs="Arial"/>
-          <w:color w:val="000000"/>
-          <w:sz w:val="20"/>
-          <w:szCs w:val="20"/>
-          <w:lang w:val="es-419"/>
-        </w:rPr>
-        <w:t xml:space="preserve">, </w:t>
-      </w:r>
-      <w:r>
-        <w:rPr>
-          <w:rFonts w:ascii="Arial" w:hAnsi="Arial" w:cs="Arial"/>
-          <w:color w:val="000000"/>
-          <w:sz w:val="20"/>
-          <w:szCs w:val="20"/>
-          <w:lang w:val="es-419"/>
-        </w:rPr>
-        <w:t>Octubre</w:t>
-      </w:r>
-      <w:r>
-        <w:rPr>
-          <w:rFonts w:ascii="Arial" w:hAnsi="Arial" w:cs="Arial"/>
-          <w:color w:val="000000"/>
-          <w:sz w:val="20"/>
-          <w:szCs w:val="20"/>
-          <w:lang w:val="es-419"/>
-        </w:rPr>
-        <w:t xml:space="preserve"> </w:t>
-      </w:r>
-      <w:r>
-        <w:rPr>
-          <w:rFonts w:ascii="Arial" w:hAnsi="Arial" w:cs="Arial"/>
-          <w:color w:val="000000"/>
-          <w:sz w:val="20"/>
-          <w:szCs w:val="20"/>
-          <w:lang w:val="es-419"/>
-        </w:rPr>
-        <w:t xml:space="preserve">05). </w:t>
-      </w:r>
-      <w:r>
-        <w:rPr>
-          <w:rFonts w:ascii="Arial" w:hAnsi="Arial" w:cs="Arial"/>
-          <w:color w:val="000000"/>
-          <w:sz w:val="20"/>
-          <w:szCs w:val="20"/>
-          <w:lang w:val="es-419"/>
-        </w:rPr>
-        <w:t xml:space="preserve">Recuperado de </w:t>
-      </w:r>
-      <w:hyperlink r:id="rId10" w:history="1">
-        <w:r>
-          <w:rPr>
-            <w:rStyle w:val="Hipervnculo"/>
-            <w:rFonts w:ascii="Arial" w:hAnsi="Arial" w:cs="Arial"/>
-            <w:sz w:val="20"/>
-            <w:szCs w:val="20"/>
-            <w:lang w:val="es-419"/>
-          </w:rPr>
-          <w:t>http://semantic-ui.com/</w:t>
-        </w:r>
-      </w:hyperlink>
-      <w:r>
-        <w:rPr>
-          <w:rFonts w:ascii="Arial" w:hAnsi="Arial" w:cs="Arial"/>
-          <w:color w:val="000000"/>
-          <w:sz w:val="20"/>
-          <w:szCs w:val="20"/>
-          <w:lang w:val="es-419"/>
-        </w:rPr>
-        <w:t>.</w:t>
-      </w:r>
-    </w:p>
-    <w:p>
-      <w:pPr>
-        <w:spacing w:before="60"/>
-        <w:rPr>
-          <w:rFonts w:ascii="Arial" w:hAnsi="Arial" w:cs="Arial"/>
-          <w:color w:val="000000"/>
-          <w:sz w:val="20"/>
-          <w:szCs w:val="20"/>
-          <w:lang w:val="es-419"/>
-        </w:rPr>
-      </w:pPr>
-      <w:r>
-        <w:rPr>
-          <w:rFonts w:ascii="Arial" w:hAnsi="Arial" w:cs="Arial"/>
-          <w:color w:val="000000"/>
-          <w:sz w:val="20"/>
-          <w:szCs w:val="20"/>
-          <w:lang w:val="es-419"/>
-        </w:rPr>
-        <w:t>[</w:t>
-      </w:r>
-      <w:r>
-        <w:rPr>
-          <w:rFonts w:ascii="Arial" w:hAnsi="Arial" w:cs="Arial"/>
-          <w:color w:val="000000"/>
-          <w:sz w:val="20"/>
-          <w:szCs w:val="20"/>
-          <w:lang w:val="es-419"/>
-        </w:rPr>
-        <w:t>5</w:t>
-      </w:r>
-      <w:r>
-        <w:rPr>
-          <w:rFonts w:ascii="Arial" w:hAnsi="Arial" w:cs="Arial"/>
-          <w:color w:val="000000"/>
-          <w:sz w:val="20"/>
-          <w:szCs w:val="20"/>
-          <w:lang w:val="es-419"/>
-        </w:rPr>
-        <w:t xml:space="preserve">] </w:t>
-      </w:r>
-      <w:r>
-        <w:rPr>
-          <w:rFonts w:ascii="Arial" w:hAnsi="Arial" w:cs="Arial"/>
-          <w:color w:val="000000"/>
-          <w:sz w:val="20"/>
-          <w:szCs w:val="20"/>
-          <w:lang w:val="es-419"/>
-        </w:rPr>
-        <w:t>Meteor Documentation</w:t>
-      </w:r>
-      <w:r>
-        <w:rPr>
-          <w:rFonts w:ascii="Arial" w:hAnsi="Arial" w:cs="Arial"/>
-          <w:color w:val="000000"/>
-          <w:sz w:val="20"/>
-          <w:szCs w:val="20"/>
-          <w:lang w:val="es-419"/>
-        </w:rPr>
-        <w:t xml:space="preserve">. </w:t>
-      </w:r>
-      <w:r>
-        <w:rPr>
-          <w:rFonts w:ascii="Arial" w:hAnsi="Arial" w:cs="Arial"/>
-          <w:color w:val="000000"/>
-          <w:sz w:val="20"/>
-          <w:szCs w:val="20"/>
-          <w:lang w:val="es-419"/>
-        </w:rPr>
-        <w:t>(201</w:t>
-      </w:r>
-      <w:r>
-        <w:rPr>
-          <w:rFonts w:ascii="Arial" w:hAnsi="Arial" w:cs="Arial"/>
-          <w:color w:val="000000"/>
-          <w:sz w:val="20"/>
-          <w:szCs w:val="20"/>
-          <w:lang w:val="es-419"/>
-        </w:rPr>
-        <w:t>5</w:t>
-      </w:r>
-      <w:r>
-        <w:rPr>
-          <w:rFonts w:ascii="Arial" w:hAnsi="Arial" w:cs="Arial"/>
-          <w:color w:val="000000"/>
-          <w:sz w:val="20"/>
-          <w:szCs w:val="20"/>
-          <w:lang w:val="es-419"/>
-        </w:rPr>
-        <w:t xml:space="preserve">, </w:t>
-      </w:r>
-      <w:r>
-        <w:rPr>
-          <w:rFonts w:ascii="Arial" w:hAnsi="Arial" w:cs="Arial"/>
-          <w:color w:val="000000"/>
-          <w:sz w:val="20"/>
-          <w:szCs w:val="20"/>
-          <w:lang w:val="es-419"/>
-        </w:rPr>
-        <w:t>Octubre</w:t>
-      </w:r>
-      <w:r>
-        <w:rPr>
-          <w:rFonts w:ascii="Arial" w:hAnsi="Arial" w:cs="Arial"/>
-          <w:color w:val="000000"/>
-          <w:sz w:val="20"/>
-          <w:szCs w:val="20"/>
-          <w:lang w:val="es-419"/>
-        </w:rPr>
-        <w:t xml:space="preserve"> </w:t>
-      </w:r>
-      <w:r>
-        <w:rPr>
-          <w:rFonts w:ascii="Arial" w:hAnsi="Arial" w:cs="Arial"/>
-          <w:color w:val="000000"/>
-          <w:sz w:val="20"/>
-          <w:szCs w:val="20"/>
-          <w:lang w:val="es-419"/>
-        </w:rPr>
-        <w:t xml:space="preserve">05). Recuperado de </w:t>
-      </w:r>
-      <w:hyperlink r:id="rId11" w:history="1">
-        <w:r>
-          <w:rPr>
-            <w:rStyle w:val="Hipervnculo"/>
-            <w:rFonts w:ascii="Arial" w:hAnsi="Arial" w:cs="Arial"/>
-            <w:sz w:val="20"/>
-            <w:szCs w:val="20"/>
-            <w:lang w:val="es-419"/>
-          </w:rPr>
-          <w:t>http://docs.meteor.com/</w:t>
-        </w:r>
-      </w:hyperlink>
-      <w:r>
-        <w:rPr>
-          <w:rFonts w:ascii="Arial" w:hAnsi="Arial" w:cs="Arial"/>
-          <w:color w:val="000000"/>
-          <w:sz w:val="20"/>
-          <w:szCs w:val="20"/>
-          <w:lang w:val="es-419"/>
-        </w:rPr>
-        <w:t>.</w:t>
-      </w:r>
-    </w:p>
-    <w:p>
-      <w:pPr>
-        <w:spacing w:before="60"/>
-        <w:rPr>
-          <w:rFonts w:ascii="Arial" w:hAnsi="Arial" w:cs="Arial"/>
-          <w:color w:val="000000"/>
-          <w:sz w:val="20"/>
-          <w:szCs w:val="20"/>
-          <w:lang w:val="es-419"/>
-        </w:rPr>
-      </w:pPr>
-      <w:r>
-        <w:rPr>
-          <w:rFonts w:ascii="Arial" w:hAnsi="Arial" w:cs="Arial"/>
-          <w:color w:val="000000"/>
-          <w:sz w:val="20"/>
-          <w:szCs w:val="20"/>
-          <w:lang w:val="es-419"/>
-        </w:rPr>
-        <w:t>[</w:t>
-      </w:r>
-      <w:r>
-        <w:rPr>
-          <w:rFonts w:ascii="Arial" w:hAnsi="Arial" w:cs="Arial"/>
-          <w:color w:val="000000"/>
-          <w:sz w:val="20"/>
-          <w:szCs w:val="20"/>
-          <w:lang w:val="es-419"/>
-        </w:rPr>
-        <w:t>6</w:t>
-      </w:r>
-      <w:r>
-        <w:rPr>
-          <w:rFonts w:ascii="Arial" w:hAnsi="Arial" w:cs="Arial"/>
-          <w:color w:val="000000"/>
-          <w:sz w:val="20"/>
-          <w:szCs w:val="20"/>
-          <w:lang w:val="es-419"/>
-        </w:rPr>
-        <w:t xml:space="preserve">] JavaScript. </w:t>
-      </w:r>
-      <w:r>
-        <w:rPr>
-          <w:rFonts w:ascii="Arial" w:hAnsi="Arial" w:cs="Arial"/>
-          <w:color w:val="000000"/>
-          <w:sz w:val="20"/>
-          <w:szCs w:val="20"/>
-          <w:lang w:val="es-419"/>
-        </w:rPr>
-        <w:t>(201</w:t>
-      </w:r>
-      <w:r>
-        <w:rPr>
-          <w:rFonts w:ascii="Arial" w:hAnsi="Arial" w:cs="Arial"/>
-          <w:color w:val="000000"/>
-          <w:sz w:val="20"/>
-          <w:szCs w:val="20"/>
-          <w:lang w:val="es-419"/>
-        </w:rPr>
-        <w:t>5</w:t>
-      </w:r>
-      <w:r>
-        <w:rPr>
-          <w:rFonts w:ascii="Arial" w:hAnsi="Arial" w:cs="Arial"/>
-          <w:color w:val="000000"/>
-          <w:sz w:val="20"/>
-          <w:szCs w:val="20"/>
-          <w:lang w:val="es-419"/>
-        </w:rPr>
-        <w:t xml:space="preserve">, </w:t>
-      </w:r>
-      <w:r>
-        <w:rPr>
-          <w:rFonts w:ascii="Arial" w:hAnsi="Arial" w:cs="Arial"/>
-          <w:color w:val="000000"/>
-          <w:sz w:val="20"/>
-          <w:szCs w:val="20"/>
-          <w:lang w:val="es-419"/>
-        </w:rPr>
-        <w:t>Octubre</w:t>
-      </w:r>
-      <w:r>
-        <w:rPr>
-          <w:rFonts w:ascii="Arial" w:hAnsi="Arial" w:cs="Arial"/>
-          <w:color w:val="000000"/>
-          <w:sz w:val="20"/>
-          <w:szCs w:val="20"/>
-          <w:lang w:val="es-419"/>
-        </w:rPr>
-        <w:t xml:space="preserve"> </w:t>
-      </w:r>
-      <w:r>
-        <w:rPr>
-          <w:rFonts w:ascii="Arial" w:hAnsi="Arial" w:cs="Arial"/>
-          <w:color w:val="000000"/>
-          <w:sz w:val="20"/>
-          <w:szCs w:val="20"/>
-          <w:lang w:val="es-419"/>
-        </w:rPr>
-        <w:t xml:space="preserve">05). Recuperado de </w:t>
-      </w:r>
-      <w:hyperlink r:id="rId12" w:history="1">
-        <w:r>
-          <w:rPr>
-            <w:rStyle w:val="Hipervnculo"/>
-            <w:rFonts w:ascii="Arial" w:hAnsi="Arial" w:cs="Arial"/>
-            <w:sz w:val="20"/>
-            <w:szCs w:val="20"/>
-            <w:lang w:val="es-419"/>
           </w:rPr>
           <w:t>https://developer.mozilla.org/es/docs/Web/JavaScript</w:t>
         </w:r>
@@ -1691,7 +1763,6 @@
           <w:color w:val="000000"/>
           <w:sz w:val="20"/>
           <w:szCs w:val="20"/>
-          <w:lang w:val="es-419"/>
         </w:rPr>
         <w:t>.</w:t>
       </w:r>
@@ -2025,7 +2096,7 @@
       </w:pPr>
     </w:p>
     <w:sectPr>
-      <w:footerReference w:type="default" r:id="rId13"/>
+      <w:footerReference w:type="default" r:id="rId10"/>
       <w:pgSz w:w="12240" w:h="15840"/>
       <w:pgMar w:top="1134" w:right="1134" w:bottom="1134" w:left="1701" w:header="709" w:footer="709" w:gutter="0"/>
       <w:pgNumType w:start="1"/>
@@ -2154,7 +2225,6 @@
         <w:rFonts w:ascii="Arial" w:eastAsiaTheme="majorEastAsia" w:hAnsi="Arial" w:cs="Arial"/>
         <w:sz w:val="16"/>
         <w:szCs w:val="16"/>
-        <w:lang w:val="es-ES"/>
       </w:rPr>
       <w:t xml:space="preserve">Página </w:t>
     </w:r>
@@ -2189,7 +2259,7 @@
         <w:sz w:val="16"/>
         <w:szCs w:val="16"/>
       </w:rPr>
-      <w:t>2</w:t>
+      <w:t>1</w:t>
     </w:r>
     <w:r>
       <w:rPr>
@@ -6334,7 +6404,7 @@
     <w:name w:val="Normal"/>
     <w:qFormat/>
     <w:rPr>
-      <w:lang w:val="es-BO"/>
+      <w:lang w:val="es-ES"/>
     </w:rPr>
   </w:style>
   <w:style w:type="paragraph" w:styleId="Ttulo1">
@@ -6911,7 +6981,7 @@
     <w:name w:val="Normal"/>
     <w:qFormat/>
     <w:rPr>
-      <w:lang w:val="es-BO"/>
+      <w:lang w:val="es-ES"/>
     </w:rPr>
   </w:style>
   <w:style w:type="paragraph" w:styleId="Ttulo1">
@@ -7617,7 +7687,7 @@
 </file>
 
 <file path=customXml/itemProps1.xml><?xml version="1.0" encoding="utf-8"?>
-<ds:datastoreItem xmlns:ds="http://schemas.openxmlformats.org/officeDocument/2006/customXml" ds:itemID="{12ED0426-7A93-454D-9B9A-0EC52851F9F2}">
+<ds:datastoreItem xmlns:ds="http://schemas.openxmlformats.org/officeDocument/2006/customXml" ds:itemID="{0688B814-0E26-4DB6-8798-4D06C60797C7}">
   <ds:schemaRefs>
     <ds:schemaRef ds:uri="http://schemas.openxmlformats.org/officeDocument/2006/bibliography"/>
   </ds:schemaRefs>

</xml_diff>